<commit_message>
‎Tuesday, ‎March ‎2, ‎2021
</commit_message>
<xml_diff>
--- a/ToScholarship form.docx
+++ b/ToScholarship form.docx
@@ -131,21 +131,30 @@
       </w:r>
       <w:r>
         <w:rPr>
-          <w:rFonts w:ascii="Times New Roman" w:hAnsi="Times New Roman" w:cs="Times New Roman"/>
-          <w:b/>
-          <w:sz w:val="24"/>
-          <w:szCs w:val="24"/>
-        </w:rPr>
-        <w:t>4</w:t>
-      </w:r>
-      <w:r>
-        <w:rPr>
-          <w:rFonts w:ascii="Times New Roman" w:hAnsi="Times New Roman" w:cs="Times New Roman"/>
-          <w:b/>
-          <w:sz w:val="24"/>
-          <w:szCs w:val="24"/>
-        </w:rPr>
-        <w:t>-02-2020</w:t>
+          <w:rFonts w:ascii="Times New Roman" w:hAnsi="Times New Roman" w:cs="Times New Roman" w:hint="cs"/>
+          <w:b/>
+          <w:sz w:val="24"/>
+          <w:szCs w:val="24"/>
+        </w:rPr>
+        <w:t>‎</w:t>
+      </w:r>
+      <w:r>
+        <w:rPr>
+          <w:rFonts w:ascii="Times New Roman" w:hAnsi="Times New Roman" w:cs="Times New Roman"/>
+          <w:b/>
+          <w:sz w:val="24"/>
+          <w:szCs w:val="24"/>
+        </w:rPr>
+        <w:t>Wednesday, ‎March ‎3</w:t>
+      </w:r>
+      <w:r>
+        <w:rPr>
+          <w:rFonts w:ascii="Times New Roman" w:hAnsi="Times New Roman" w:cs="Times New Roman"/>
+          <w:b/>
+          <w:sz w:val="24"/>
+          <w:szCs w:val="24"/>
+        </w:rPr>
+        <w:t>, ‎2021</w:t>
       </w:r>
       <w:r>
         <w:rPr>
@@ -176,7 +185,34 @@
           <w:szCs w:val="24"/>
           <w:u w:val="single"/>
         </w:rPr>
-        <w:t xml:space="preserve">Subject: </w:t>
+        <w:t>Subject</w:t>
+      </w:r>
+      <w:r>
+        <w:rPr>
+          <w:rFonts w:ascii="Times New Roman" w:hAnsi="Times New Roman" w:cs="Times New Roman"/>
+          <w:b/>
+          <w:sz w:val="28"/>
+          <w:szCs w:val="24"/>
+        </w:rPr>
+        <w:t xml:space="preserve">: </w:t>
+      </w:r>
+      <w:r>
+        <w:rPr>
+          <w:rFonts w:ascii="Times New Roman" w:hAnsi="Times New Roman" w:cs="Times New Roman"/>
+          <w:b/>
+          <w:sz w:val="28"/>
+          <w:szCs w:val="24"/>
+        </w:rPr>
+        <w:t>App</w:t>
+      </w:r>
+      <w:r>
+        <w:rPr>
+          <w:rFonts w:ascii="Times New Roman" w:hAnsi="Times New Roman" w:cs="Times New Roman"/>
+          <w:b/>
+          <w:sz w:val="28"/>
+          <w:szCs w:val="24"/>
+        </w:rPr>
+        <w:t>lying for Scholarship.</w:t>
       </w:r>
     </w:p>
     <w:p>
@@ -198,93 +234,307 @@
         </w:rPr>
         <w:t xml:space="preserve">Respected Sir, </w:t>
       </w:r>
+    </w:p>
+    <w:p>
+      <w:pPr>
+        <w:spacing w:after="0"/>
+        <w:rPr>
+          <w:rFonts w:ascii="Times New Roman" w:hAnsi="Times New Roman" w:cs="Times New Roman"/>
+          <w:sz w:val="24"/>
+          <w:szCs w:val="24"/>
+        </w:rPr>
+      </w:pPr>
+      <w:r>
+        <w:rPr>
+          <w:rFonts w:ascii="Times New Roman" w:hAnsi="Times New Roman" w:cs="Times New Roman"/>
+          <w:sz w:val="24"/>
+          <w:szCs w:val="24"/>
+        </w:rPr>
+        <w:t>I’m </w:t>
+      </w:r>
+      <w:r>
+        <w:rPr>
+          <w:rFonts w:ascii="Times New Roman" w:hAnsi="Times New Roman" w:cs="Times New Roman"/>
+          <w:b/>
+          <w:bCs/>
+          <w:sz w:val="24"/>
+          <w:szCs w:val="24"/>
+        </w:rPr>
+        <w:t xml:space="preserve">Muhammad </w:t>
+      </w:r>
+      <w:r>
+        <w:rPr>
+          <w:rFonts w:ascii="Times New Roman" w:hAnsi="Times New Roman" w:cs="Times New Roman"/>
+          <w:b/>
+          <w:bCs/>
+          <w:sz w:val="24"/>
+          <w:szCs w:val="24"/>
+        </w:rPr>
+        <w:t>Fahad</w:t>
+      </w:r>
+      <w:r>
+        <w:rPr>
+          <w:rFonts w:ascii="Times New Roman" w:hAnsi="Times New Roman" w:cs="Times New Roman"/>
+          <w:b/>
+          <w:bCs/>
+          <w:sz w:val="24"/>
+          <w:szCs w:val="24"/>
+        </w:rPr>
+        <w:t xml:space="preserve"> S/o Haji Muhammad </w:t>
+      </w:r>
+      <w:proofErr w:type="spellStart"/>
+      <w:r>
+        <w:rPr>
+          <w:rFonts w:ascii="Times New Roman" w:hAnsi="Times New Roman" w:cs="Times New Roman"/>
+          <w:b/>
+          <w:bCs/>
+          <w:sz w:val="24"/>
+          <w:szCs w:val="24"/>
+        </w:rPr>
+        <w:t>Yahya</w:t>
+      </w:r>
+      <w:proofErr w:type="spellEnd"/>
+      <w:r>
+        <w:rPr>
+          <w:rFonts w:ascii="Times New Roman" w:hAnsi="Times New Roman" w:cs="Times New Roman"/>
+          <w:b/>
+          <w:bCs/>
+          <w:sz w:val="24"/>
+          <w:szCs w:val="24"/>
+        </w:rPr>
+        <w:t xml:space="preserve"> </w:t>
+      </w:r>
+      <w:proofErr w:type="spellStart"/>
+      <w:r>
+        <w:rPr>
+          <w:rFonts w:ascii="Times New Roman" w:hAnsi="Times New Roman" w:cs="Times New Roman"/>
+          <w:b/>
+          <w:sz w:val="24"/>
+          <w:szCs w:val="24"/>
+        </w:rPr>
+        <w:t>Ghanchi</w:t>
+      </w:r>
+      <w:proofErr w:type="spellEnd"/>
+      <w:r>
+        <w:rPr>
+          <w:rFonts w:ascii="Times New Roman" w:hAnsi="Times New Roman" w:cs="Times New Roman"/>
+          <w:b/>
+          <w:bCs/>
+          <w:sz w:val="24"/>
+          <w:szCs w:val="24"/>
+        </w:rPr>
+        <w:t> </w:t>
+      </w:r>
+      <w:r>
+        <w:rPr>
+          <w:rFonts w:ascii="Times New Roman" w:hAnsi="Times New Roman" w:cs="Times New Roman"/>
+          <w:sz w:val="24"/>
+          <w:szCs w:val="24"/>
+        </w:rPr>
+        <w:t xml:space="preserve">member of </w:t>
+      </w:r>
+      <w:proofErr w:type="spellStart"/>
+      <w:r>
+        <w:rPr>
+          <w:rFonts w:ascii="Times New Roman" w:hAnsi="Times New Roman" w:cs="Times New Roman"/>
+          <w:sz w:val="24"/>
+          <w:szCs w:val="24"/>
+        </w:rPr>
+        <w:t>Upleta</w:t>
+      </w:r>
+      <w:proofErr w:type="spellEnd"/>
+      <w:r>
+        <w:rPr>
+          <w:rFonts w:ascii="Times New Roman" w:hAnsi="Times New Roman" w:cs="Times New Roman"/>
+          <w:sz w:val="24"/>
+          <w:szCs w:val="24"/>
+        </w:rPr>
+        <w:t xml:space="preserve"> </w:t>
+      </w:r>
+      <w:proofErr w:type="spellStart"/>
+      <w:r>
+        <w:rPr>
+          <w:rFonts w:ascii="Times New Roman" w:hAnsi="Times New Roman" w:cs="Times New Roman"/>
+          <w:sz w:val="24"/>
+          <w:szCs w:val="24"/>
+        </w:rPr>
+        <w:t>Memon</w:t>
+      </w:r>
+      <w:proofErr w:type="spellEnd"/>
+      <w:r>
+        <w:rPr>
+          <w:rFonts w:ascii="Times New Roman" w:hAnsi="Times New Roman" w:cs="Times New Roman"/>
+          <w:sz w:val="24"/>
+          <w:szCs w:val="24"/>
+        </w:rPr>
+        <w:t xml:space="preserve"> </w:t>
+      </w:r>
+      <w:proofErr w:type="spellStart"/>
+      <w:r>
+        <w:rPr>
+          <w:rFonts w:ascii="Times New Roman" w:hAnsi="Times New Roman" w:cs="Times New Roman"/>
+          <w:sz w:val="24"/>
+          <w:szCs w:val="24"/>
+        </w:rPr>
+        <w:t>Jamat</w:t>
+      </w:r>
+      <w:proofErr w:type="spellEnd"/>
+      <w:r>
+        <w:rPr>
+          <w:rFonts w:ascii="Times New Roman" w:hAnsi="Times New Roman" w:cs="Times New Roman"/>
+          <w:sz w:val="24"/>
+          <w:szCs w:val="24"/>
+        </w:rPr>
+        <w:t xml:space="preserve"> and </w:t>
+      </w:r>
+      <w:r>
+        <w:rPr>
+          <w:rFonts w:ascii="Times New Roman" w:hAnsi="Times New Roman" w:cs="Times New Roman"/>
+          <w:sz w:val="24"/>
+          <w:szCs w:val="24"/>
+        </w:rPr>
+        <w:t xml:space="preserve">I’m </w:t>
+      </w:r>
+      <w:r>
+        <w:rPr>
+          <w:rFonts w:ascii="Times New Roman" w:hAnsi="Times New Roman" w:cs="Times New Roman"/>
+          <w:sz w:val="24"/>
+          <w:szCs w:val="24"/>
+        </w:rPr>
+        <w:t>study</w:t>
+      </w:r>
+      <w:r>
+        <w:rPr>
+          <w:rFonts w:ascii="Times New Roman" w:hAnsi="Times New Roman" w:cs="Times New Roman"/>
+          <w:sz w:val="24"/>
+          <w:szCs w:val="24"/>
+        </w:rPr>
+        <w:t>ing</w:t>
+      </w:r>
+      <w:r>
+        <w:rPr>
+          <w:rFonts w:ascii="Times New Roman" w:hAnsi="Times New Roman" w:cs="Times New Roman"/>
+          <w:sz w:val="24"/>
+          <w:szCs w:val="24"/>
+        </w:rPr>
+        <w:t xml:space="preserve"> BSSE (Bachelor of Sc</w:t>
+      </w:r>
+      <w:r>
+        <w:rPr>
+          <w:rFonts w:ascii="Times New Roman" w:hAnsi="Times New Roman" w:cs="Times New Roman"/>
+          <w:sz w:val="24"/>
+          <w:szCs w:val="24"/>
+        </w:rPr>
+        <w:t>ience in Software Engineering) 4</w:t>
+      </w:r>
+      <w:r>
+        <w:rPr>
+          <w:rFonts w:ascii="Times New Roman" w:hAnsi="Times New Roman" w:cs="Times New Roman"/>
+          <w:sz w:val="24"/>
+          <w:szCs w:val="24"/>
+        </w:rPr>
+        <w:t>rd semester at </w:t>
+      </w:r>
+      <w:r>
+        <w:rPr>
+          <w:rFonts w:ascii="Times New Roman" w:hAnsi="Times New Roman" w:cs="Times New Roman"/>
+          <w:b/>
+          <w:bCs/>
+          <w:sz w:val="24"/>
+          <w:szCs w:val="24"/>
+        </w:rPr>
+        <w:t>Muhammad Ali Jinnah University (MAJU).</w:t>
+      </w:r>
+      <w:r>
+        <w:rPr>
+          <w:rFonts w:ascii="Times New Roman" w:hAnsi="Times New Roman" w:cs="Times New Roman"/>
+          <w:b/>
+          <w:bCs/>
+          <w:sz w:val="24"/>
+          <w:szCs w:val="24"/>
+        </w:rPr>
+        <w:t xml:space="preserve"> </w:t>
+      </w:r>
+      <w:r>
+        <w:rPr>
+          <w:rFonts w:ascii="Times New Roman" w:hAnsi="Times New Roman" w:cs="Times New Roman"/>
+          <w:bCs/>
+          <w:sz w:val="24"/>
+          <w:szCs w:val="24"/>
+        </w:rPr>
+        <w:t>As</w:t>
+      </w:r>
+      <w:r>
+        <w:rPr>
+          <w:rFonts w:ascii="Times New Roman" w:hAnsi="Times New Roman" w:cs="Times New Roman"/>
+          <w:bCs/>
+          <w:sz w:val="24"/>
+          <w:szCs w:val="24"/>
+        </w:rPr>
+        <w:t xml:space="preserve"> I’m requesting for a scholarship from </w:t>
+      </w:r>
+      <w:proofErr w:type="spellStart"/>
+      <w:r>
+        <w:rPr>
+          <w:rFonts w:ascii="Times New Roman" w:hAnsi="Times New Roman" w:cs="Times New Roman"/>
+          <w:bCs/>
+          <w:sz w:val="24"/>
+          <w:szCs w:val="24"/>
+        </w:rPr>
+        <w:t>Jamat</w:t>
+      </w:r>
+      <w:proofErr w:type="spellEnd"/>
+      <w:r>
+        <w:rPr>
+          <w:rFonts w:ascii="Times New Roman" w:hAnsi="Times New Roman" w:cs="Times New Roman"/>
+          <w:bCs/>
+          <w:sz w:val="24"/>
+          <w:szCs w:val="24"/>
+        </w:rPr>
+        <w:t xml:space="preserve"> same as I got in the last semester and due to such kind help from </w:t>
+      </w:r>
+      <w:proofErr w:type="spellStart"/>
+      <w:r>
+        <w:rPr>
+          <w:rFonts w:ascii="Times New Roman" w:hAnsi="Times New Roman" w:cs="Times New Roman"/>
+          <w:bCs/>
+          <w:sz w:val="24"/>
+          <w:szCs w:val="24"/>
+        </w:rPr>
+        <w:t>Jamat</w:t>
+      </w:r>
+      <w:proofErr w:type="spellEnd"/>
+      <w:r>
+        <w:rPr>
+          <w:rFonts w:ascii="Times New Roman" w:hAnsi="Times New Roman" w:cs="Times New Roman"/>
+          <w:bCs/>
+          <w:sz w:val="24"/>
+          <w:szCs w:val="24"/>
+        </w:rPr>
+        <w:t xml:space="preserve"> I got 3.65 GPA in this semester and I’m again hoping the scholarship from </w:t>
+      </w:r>
+      <w:proofErr w:type="spellStart"/>
+      <w:r>
+        <w:rPr>
+          <w:rFonts w:ascii="Times New Roman" w:hAnsi="Times New Roman" w:cs="Times New Roman"/>
+          <w:bCs/>
+          <w:sz w:val="24"/>
+          <w:szCs w:val="24"/>
+        </w:rPr>
+        <w:t>jamat</w:t>
+      </w:r>
+      <w:proofErr w:type="spellEnd"/>
+      <w:r>
+        <w:rPr>
+          <w:rFonts w:ascii="Times New Roman" w:hAnsi="Times New Roman" w:cs="Times New Roman"/>
+          <w:bCs/>
+          <w:sz w:val="24"/>
+          <w:szCs w:val="24"/>
+        </w:rPr>
+        <w:t xml:space="preserve"> </w:t>
+      </w:r>
       <w:bookmarkStart w:id="0" w:name="_GoBack"/>
       <w:bookmarkEnd w:id="0"/>
-    </w:p>
-    <w:p>
-      <w:pPr>
-        <w:spacing w:after="0"/>
-        <w:rPr>
-          <w:rFonts w:ascii="Times New Roman" w:hAnsi="Times New Roman" w:cs="Times New Roman"/>
-          <w:sz w:val="24"/>
-          <w:szCs w:val="24"/>
-        </w:rPr>
-      </w:pPr>
-      <w:r>
-        <w:rPr>
-          <w:rFonts w:ascii="Times New Roman" w:hAnsi="Times New Roman" w:cs="Times New Roman"/>
-          <w:sz w:val="24"/>
-          <w:szCs w:val="24"/>
-        </w:rPr>
-        <w:t>I’m </w:t>
-      </w:r>
-      <w:r>
-        <w:rPr>
-          <w:rFonts w:ascii="Times New Roman" w:hAnsi="Times New Roman" w:cs="Times New Roman"/>
-          <w:b/>
-          <w:bCs/>
-          <w:sz w:val="24"/>
-          <w:szCs w:val="24"/>
-        </w:rPr>
-        <w:t>Muhammad Bilal S/o Haji Muhammad Yahya</w:t>
-      </w:r>
-      <w:r>
-        <w:rPr>
-          <w:rFonts w:ascii="Times New Roman" w:hAnsi="Times New Roman" w:cs="Times New Roman"/>
-          <w:b/>
-          <w:bCs/>
-          <w:sz w:val="24"/>
-          <w:szCs w:val="24"/>
-        </w:rPr>
-        <w:t xml:space="preserve"> </w:t>
-      </w:r>
-      <w:proofErr w:type="spellStart"/>
-      <w:r>
-        <w:rPr>
-          <w:rFonts w:ascii="Times New Roman" w:hAnsi="Times New Roman" w:cs="Times New Roman"/>
-          <w:b/>
-          <w:sz w:val="24"/>
-          <w:szCs w:val="24"/>
-        </w:rPr>
-        <w:t>Ghanchi</w:t>
-      </w:r>
-      <w:proofErr w:type="spellEnd"/>
-      <w:r>
-        <w:rPr>
-          <w:rFonts w:ascii="Times New Roman" w:hAnsi="Times New Roman" w:cs="Times New Roman"/>
-          <w:b/>
-          <w:bCs/>
-          <w:sz w:val="24"/>
-          <w:szCs w:val="24"/>
-        </w:rPr>
-        <w:t> </w:t>
-      </w:r>
-      <w:r>
-        <w:rPr>
-          <w:rFonts w:ascii="Times New Roman" w:hAnsi="Times New Roman" w:cs="Times New Roman"/>
-          <w:sz w:val="24"/>
-          <w:szCs w:val="24"/>
-        </w:rPr>
-        <w:t>member of Upleta Memon Jamat and my brother is study BSSE (Bachelor of Science in Software Engineering) 3rd semester at </w:t>
-      </w:r>
-      <w:r>
-        <w:rPr>
-          <w:rFonts w:ascii="Times New Roman" w:hAnsi="Times New Roman" w:cs="Times New Roman"/>
-          <w:b/>
-          <w:bCs/>
-          <w:sz w:val="24"/>
-          <w:szCs w:val="24"/>
-        </w:rPr>
-        <w:t>Muhammad Ali Jinnah University (MAJU). </w:t>
-      </w:r>
-      <w:r>
-        <w:rPr>
-          <w:rFonts w:ascii="Times New Roman" w:hAnsi="Times New Roman" w:cs="Times New Roman"/>
-          <w:sz w:val="24"/>
-          <w:szCs w:val="24"/>
-        </w:rPr>
-        <w:t>I have been given your scholarship requires and it has been approved but the cheque was not ready because of some issues but I have to pay the fee so I take a loan and pay it. So known I want you to make the cheque in my name so I can easily return the loan. Here are my account details:</w:t>
-      </w:r>
     </w:p>
     <w:p>
       <w:pPr>
@@ -1251,7 +1501,7 @@
 </file>
 
 <file path=customXml/itemProps1.xml><?xml version="1.0" encoding="utf-8"?>
-<ds:datastoreItem xmlns:ds="http://schemas.openxmlformats.org/officeDocument/2006/customXml" ds:itemID="{C556703D-8E06-4684-A674-CAB336618050}">
+<ds:datastoreItem xmlns:ds="http://schemas.openxmlformats.org/officeDocument/2006/customXml" ds:itemID="{0D9CB82D-786A-4C11-BA4F-2E08F0626FBE}">
   <ds:schemaRefs>
     <ds:schemaRef ds:uri="http://schemas.openxmlformats.org/officeDocument/2006/bibliography"/>
   </ds:schemaRefs>

</xml_diff>

<commit_message>
last commit and start new work
</commit_message>
<xml_diff>
--- a/ToScholarship form.docx
+++ b/ToScholarship form.docx
@@ -145,25 +145,44 @@
           <w:sz w:val="24"/>
           <w:szCs w:val="24"/>
         </w:rPr>
-        <w:t>Wednesday, ‎March ‎3</w:t>
-      </w:r>
-      <w:r>
-        <w:rPr>
-          <w:rFonts w:ascii="Times New Roman" w:hAnsi="Times New Roman" w:cs="Times New Roman"/>
-          <w:b/>
-          <w:sz w:val="24"/>
-          <w:szCs w:val="24"/>
-        </w:rPr>
-        <w:t>, ‎2021</w:t>
-      </w:r>
-      <w:r>
-        <w:rPr>
-          <w:rFonts w:ascii="Times New Roman" w:hAnsi="Times New Roman" w:cs="Times New Roman"/>
-          <w:b/>
-          <w:sz w:val="24"/>
-          <w:szCs w:val="24"/>
-        </w:rPr>
-        <w:t>,</w:t>
+        <w:fldChar w:fldCharType="begin"/>
+      </w:r>
+      <w:r>
+        <w:rPr>
+          <w:rFonts w:ascii="Times New Roman" w:hAnsi="Times New Roman" w:cs="Times New Roman"/>
+          <w:b/>
+          <w:sz w:val="24"/>
+          <w:szCs w:val="24"/>
+        </w:rPr>
+        <w:instrText xml:space="preserve"> DATE \@ "dddd, MMMM d, yyyy" </w:instrText>
+      </w:r>
+      <w:r>
+        <w:rPr>
+          <w:rFonts w:ascii="Times New Roman" w:hAnsi="Times New Roman" w:cs="Times New Roman"/>
+          <w:b/>
+          <w:sz w:val="24"/>
+          <w:szCs w:val="24"/>
+        </w:rPr>
+        <w:fldChar w:fldCharType="separate"/>
+      </w:r>
+      <w:r>
+        <w:rPr>
+          <w:rFonts w:ascii="Times New Roman" w:hAnsi="Times New Roman" w:cs="Times New Roman"/>
+          <w:b/>
+          <w:noProof/>
+          <w:sz w:val="24"/>
+          <w:szCs w:val="24"/>
+        </w:rPr>
+        <w:t>Tuesday, September 7, 2021</w:t>
+      </w:r>
+      <w:r>
+        <w:rPr>
+          <w:rFonts w:ascii="Times New Roman" w:hAnsi="Times New Roman" w:cs="Times New Roman"/>
+          <w:b/>
+          <w:sz w:val="24"/>
+          <w:szCs w:val="24"/>
+        </w:rPr>
+        <w:fldChar w:fldCharType="end"/>
       </w:r>
     </w:p>
     <w:p>
@@ -234,409 +253,318 @@
         </w:rPr>
         <w:t xml:space="preserve">Respected Sir, </w:t>
       </w:r>
-    </w:p>
-    <w:p>
-      <w:pPr>
-        <w:spacing w:after="0"/>
-        <w:rPr>
-          <w:rFonts w:ascii="Times New Roman" w:hAnsi="Times New Roman" w:cs="Times New Roman"/>
-          <w:sz w:val="24"/>
-          <w:szCs w:val="24"/>
-        </w:rPr>
-      </w:pPr>
-      <w:r>
-        <w:rPr>
-          <w:rFonts w:ascii="Times New Roman" w:hAnsi="Times New Roman" w:cs="Times New Roman"/>
-          <w:sz w:val="24"/>
-          <w:szCs w:val="24"/>
-        </w:rPr>
-        <w:t>I’m </w:t>
-      </w:r>
-      <w:r>
-        <w:rPr>
-          <w:rFonts w:ascii="Times New Roman" w:hAnsi="Times New Roman" w:cs="Times New Roman"/>
-          <w:b/>
-          <w:bCs/>
-          <w:sz w:val="24"/>
-          <w:szCs w:val="24"/>
-        </w:rPr>
-        <w:t xml:space="preserve">Muhammad </w:t>
-      </w:r>
-      <w:r>
-        <w:rPr>
-          <w:rFonts w:ascii="Times New Roman" w:hAnsi="Times New Roman" w:cs="Times New Roman"/>
-          <w:b/>
-          <w:bCs/>
-          <w:sz w:val="24"/>
-          <w:szCs w:val="24"/>
-        </w:rPr>
-        <w:t>Fahad</w:t>
-      </w:r>
-      <w:r>
-        <w:rPr>
-          <w:rFonts w:ascii="Times New Roman" w:hAnsi="Times New Roman" w:cs="Times New Roman"/>
-          <w:b/>
-          <w:bCs/>
-          <w:sz w:val="24"/>
-          <w:szCs w:val="24"/>
-        </w:rPr>
-        <w:t xml:space="preserve"> S/o Haji Muhammad </w:t>
-      </w:r>
-      <w:proofErr w:type="spellStart"/>
-      <w:r>
-        <w:rPr>
-          <w:rFonts w:ascii="Times New Roman" w:hAnsi="Times New Roman" w:cs="Times New Roman"/>
-          <w:b/>
-          <w:bCs/>
-          <w:sz w:val="24"/>
-          <w:szCs w:val="24"/>
-        </w:rPr>
-        <w:t>Yahya</w:t>
-      </w:r>
-      <w:proofErr w:type="spellEnd"/>
-      <w:r>
-        <w:rPr>
-          <w:rFonts w:ascii="Times New Roman" w:hAnsi="Times New Roman" w:cs="Times New Roman"/>
-          <w:b/>
-          <w:bCs/>
-          <w:sz w:val="24"/>
-          <w:szCs w:val="24"/>
-        </w:rPr>
-        <w:t xml:space="preserve"> </w:t>
-      </w:r>
-      <w:proofErr w:type="spellStart"/>
-      <w:r>
-        <w:rPr>
-          <w:rFonts w:ascii="Times New Roman" w:hAnsi="Times New Roman" w:cs="Times New Roman"/>
-          <w:b/>
-          <w:sz w:val="24"/>
-          <w:szCs w:val="24"/>
-        </w:rPr>
-        <w:t>Ghanchi</w:t>
-      </w:r>
-      <w:proofErr w:type="spellEnd"/>
-      <w:r>
-        <w:rPr>
-          <w:rFonts w:ascii="Times New Roman" w:hAnsi="Times New Roman" w:cs="Times New Roman"/>
-          <w:b/>
-          <w:bCs/>
-          <w:sz w:val="24"/>
-          <w:szCs w:val="24"/>
-        </w:rPr>
-        <w:t> </w:t>
-      </w:r>
-      <w:r>
-        <w:rPr>
-          <w:rFonts w:ascii="Times New Roman" w:hAnsi="Times New Roman" w:cs="Times New Roman"/>
-          <w:sz w:val="24"/>
-          <w:szCs w:val="24"/>
-        </w:rPr>
-        <w:t xml:space="preserve">member of </w:t>
-      </w:r>
-      <w:proofErr w:type="spellStart"/>
-      <w:r>
-        <w:rPr>
-          <w:rFonts w:ascii="Times New Roman" w:hAnsi="Times New Roman" w:cs="Times New Roman"/>
-          <w:sz w:val="24"/>
-          <w:szCs w:val="24"/>
-        </w:rPr>
-        <w:t>Upleta</w:t>
-      </w:r>
-      <w:proofErr w:type="spellEnd"/>
-      <w:r>
-        <w:rPr>
-          <w:rFonts w:ascii="Times New Roman" w:hAnsi="Times New Roman" w:cs="Times New Roman"/>
-          <w:sz w:val="24"/>
-          <w:szCs w:val="24"/>
-        </w:rPr>
-        <w:t xml:space="preserve"> </w:t>
-      </w:r>
-      <w:proofErr w:type="spellStart"/>
-      <w:r>
-        <w:rPr>
-          <w:rFonts w:ascii="Times New Roman" w:hAnsi="Times New Roman" w:cs="Times New Roman"/>
-          <w:sz w:val="24"/>
-          <w:szCs w:val="24"/>
-        </w:rPr>
-        <w:t>Memon</w:t>
-      </w:r>
-      <w:proofErr w:type="spellEnd"/>
-      <w:r>
-        <w:rPr>
-          <w:rFonts w:ascii="Times New Roman" w:hAnsi="Times New Roman" w:cs="Times New Roman"/>
-          <w:sz w:val="24"/>
-          <w:szCs w:val="24"/>
-        </w:rPr>
-        <w:t xml:space="preserve"> </w:t>
-      </w:r>
-      <w:proofErr w:type="spellStart"/>
-      <w:r>
-        <w:rPr>
-          <w:rFonts w:ascii="Times New Roman" w:hAnsi="Times New Roman" w:cs="Times New Roman"/>
-          <w:sz w:val="24"/>
-          <w:szCs w:val="24"/>
-        </w:rPr>
-        <w:t>Jamat</w:t>
-      </w:r>
-      <w:proofErr w:type="spellEnd"/>
-      <w:r>
-        <w:rPr>
-          <w:rFonts w:ascii="Times New Roman" w:hAnsi="Times New Roman" w:cs="Times New Roman"/>
-          <w:sz w:val="24"/>
-          <w:szCs w:val="24"/>
-        </w:rPr>
-        <w:t xml:space="preserve"> and </w:t>
-      </w:r>
-      <w:r>
-        <w:rPr>
-          <w:rFonts w:ascii="Times New Roman" w:hAnsi="Times New Roman" w:cs="Times New Roman"/>
-          <w:sz w:val="24"/>
-          <w:szCs w:val="24"/>
-        </w:rPr>
-        <w:t xml:space="preserve">I’m </w:t>
-      </w:r>
-      <w:r>
-        <w:rPr>
-          <w:rFonts w:ascii="Times New Roman" w:hAnsi="Times New Roman" w:cs="Times New Roman"/>
-          <w:sz w:val="24"/>
-          <w:szCs w:val="24"/>
-        </w:rPr>
-        <w:t>study</w:t>
-      </w:r>
-      <w:r>
-        <w:rPr>
-          <w:rFonts w:ascii="Times New Roman" w:hAnsi="Times New Roman" w:cs="Times New Roman"/>
-          <w:sz w:val="24"/>
-          <w:szCs w:val="24"/>
-        </w:rPr>
-        <w:t>ing</w:t>
-      </w:r>
-      <w:r>
-        <w:rPr>
-          <w:rFonts w:ascii="Times New Roman" w:hAnsi="Times New Roman" w:cs="Times New Roman"/>
-          <w:sz w:val="24"/>
-          <w:szCs w:val="24"/>
-        </w:rPr>
-        <w:t xml:space="preserve"> BSSE (Bachelor of Sc</w:t>
-      </w:r>
-      <w:r>
-        <w:rPr>
-          <w:rFonts w:ascii="Times New Roman" w:hAnsi="Times New Roman" w:cs="Times New Roman"/>
-          <w:sz w:val="24"/>
-          <w:szCs w:val="24"/>
-        </w:rPr>
-        <w:t>ience in Software Engineering) 4</w:t>
-      </w:r>
-      <w:r>
-        <w:rPr>
-          <w:rFonts w:ascii="Times New Roman" w:hAnsi="Times New Roman" w:cs="Times New Roman"/>
-          <w:sz w:val="24"/>
-          <w:szCs w:val="24"/>
-        </w:rPr>
-        <w:t>th</w:t>
-      </w:r>
-      <w:r>
-        <w:rPr>
-          <w:rFonts w:ascii="Times New Roman" w:hAnsi="Times New Roman" w:cs="Times New Roman"/>
-          <w:sz w:val="24"/>
-          <w:szCs w:val="24"/>
-        </w:rPr>
-        <w:t xml:space="preserve"> semester at </w:t>
-      </w:r>
-      <w:r>
-        <w:rPr>
-          <w:rFonts w:ascii="Times New Roman" w:hAnsi="Times New Roman" w:cs="Times New Roman"/>
-          <w:b/>
-          <w:bCs/>
-          <w:sz w:val="24"/>
-          <w:szCs w:val="24"/>
-        </w:rPr>
-        <w:t>Muhammad Ali Jinnah University (MAJU).</w:t>
-      </w:r>
-      <w:r>
-        <w:rPr>
-          <w:rFonts w:ascii="Times New Roman" w:hAnsi="Times New Roman" w:cs="Times New Roman"/>
-          <w:b/>
-          <w:bCs/>
-          <w:sz w:val="24"/>
-          <w:szCs w:val="24"/>
-        </w:rPr>
-        <w:t xml:space="preserve"> </w:t>
-      </w:r>
-      <w:r>
-        <w:rPr>
-          <w:rFonts w:ascii="Times New Roman" w:hAnsi="Times New Roman" w:cs="Times New Roman"/>
-          <w:bCs/>
-          <w:sz w:val="24"/>
-          <w:szCs w:val="24"/>
-        </w:rPr>
-        <w:t>As</w:t>
-      </w:r>
-      <w:r>
-        <w:rPr>
-          <w:rFonts w:ascii="Times New Roman" w:hAnsi="Times New Roman" w:cs="Times New Roman"/>
-          <w:bCs/>
-          <w:sz w:val="24"/>
-          <w:szCs w:val="24"/>
-        </w:rPr>
-        <w:t xml:space="preserve"> I</w:t>
-      </w:r>
-      <w:r>
-        <w:rPr>
-          <w:rFonts w:ascii="Times New Roman" w:hAnsi="Times New Roman" w:cs="Times New Roman"/>
-          <w:bCs/>
-          <w:sz w:val="24"/>
-          <w:szCs w:val="24"/>
-        </w:rPr>
-        <w:t xml:space="preserve"> was</w:t>
-      </w:r>
-      <w:r>
-        <w:rPr>
-          <w:rFonts w:ascii="Times New Roman" w:hAnsi="Times New Roman" w:cs="Times New Roman"/>
-          <w:bCs/>
-          <w:sz w:val="24"/>
-          <w:szCs w:val="24"/>
-        </w:rPr>
-        <w:t xml:space="preserve"> requesting for a scholarship from </w:t>
-      </w:r>
-      <w:proofErr w:type="spellStart"/>
-      <w:r>
-        <w:rPr>
-          <w:rFonts w:ascii="Times New Roman" w:hAnsi="Times New Roman" w:cs="Times New Roman"/>
-          <w:bCs/>
-          <w:sz w:val="24"/>
-          <w:szCs w:val="24"/>
-        </w:rPr>
-        <w:t>Jamat</w:t>
-      </w:r>
-      <w:proofErr w:type="spellEnd"/>
-      <w:r>
-        <w:rPr>
-          <w:rFonts w:ascii="Times New Roman" w:hAnsi="Times New Roman" w:cs="Times New Roman"/>
-          <w:bCs/>
-          <w:sz w:val="24"/>
-          <w:szCs w:val="24"/>
-        </w:rPr>
-        <w:t xml:space="preserve"> same as I got in the last semester and due to such </w:t>
-      </w:r>
-      <w:r>
-        <w:rPr>
-          <w:rFonts w:ascii="Times New Roman" w:hAnsi="Times New Roman" w:cs="Times New Roman"/>
-          <w:bCs/>
-          <w:sz w:val="24"/>
-          <w:szCs w:val="24"/>
-        </w:rPr>
-        <w:t xml:space="preserve">scholarship </w:t>
-      </w:r>
-      <w:r>
-        <w:rPr>
-          <w:rFonts w:ascii="Times New Roman" w:hAnsi="Times New Roman" w:cs="Times New Roman"/>
-          <w:bCs/>
-          <w:sz w:val="24"/>
-          <w:szCs w:val="24"/>
-        </w:rPr>
-        <w:t xml:space="preserve">from </w:t>
-      </w:r>
-      <w:proofErr w:type="spellStart"/>
-      <w:r>
-        <w:rPr>
-          <w:rFonts w:ascii="Times New Roman" w:hAnsi="Times New Roman" w:cs="Times New Roman"/>
-          <w:bCs/>
-          <w:sz w:val="24"/>
-          <w:szCs w:val="24"/>
-        </w:rPr>
-        <w:t>Jamat</w:t>
-      </w:r>
-      <w:proofErr w:type="spellEnd"/>
-      <w:r>
-        <w:rPr>
-          <w:rFonts w:ascii="Times New Roman" w:hAnsi="Times New Roman" w:cs="Times New Roman"/>
-          <w:bCs/>
-          <w:sz w:val="24"/>
-          <w:szCs w:val="24"/>
-        </w:rPr>
-        <w:t xml:space="preserve"> I got 3.65 GPA in this semester and I’m again hoping the scholarship from </w:t>
-      </w:r>
-      <w:proofErr w:type="spellStart"/>
-      <w:r>
-        <w:rPr>
-          <w:rFonts w:ascii="Times New Roman" w:hAnsi="Times New Roman" w:cs="Times New Roman"/>
-          <w:bCs/>
-          <w:sz w:val="24"/>
-          <w:szCs w:val="24"/>
-        </w:rPr>
-        <w:t>jamat</w:t>
-      </w:r>
-      <w:proofErr w:type="spellEnd"/>
-      <w:r>
-        <w:rPr>
-          <w:rFonts w:ascii="Times New Roman" w:hAnsi="Times New Roman" w:cs="Times New Roman"/>
-          <w:bCs/>
-          <w:sz w:val="24"/>
-          <w:szCs w:val="24"/>
-        </w:rPr>
-        <w:t>. Here I’m attached the t</w:t>
-      </w:r>
-      <w:r>
-        <w:rPr>
-          <w:rFonts w:ascii="Times New Roman" w:hAnsi="Times New Roman" w:cs="Times New Roman"/>
-          <w:bCs/>
-          <w:sz w:val="24"/>
-          <w:szCs w:val="24"/>
-        </w:rPr>
-        <w:t>ranscript</w:t>
-      </w:r>
-      <w:r>
-        <w:rPr>
-          <w:rFonts w:ascii="Times New Roman" w:hAnsi="Times New Roman" w:cs="Times New Roman"/>
-          <w:bCs/>
-          <w:sz w:val="24"/>
-          <w:szCs w:val="24"/>
-        </w:rPr>
-        <w:t xml:space="preserve"> of the last semester and second is the Fee </w:t>
-      </w:r>
-      <w:proofErr w:type="spellStart"/>
-      <w:r>
-        <w:rPr>
-          <w:rFonts w:ascii="Times New Roman" w:hAnsi="Times New Roman" w:cs="Times New Roman"/>
-          <w:bCs/>
-          <w:sz w:val="24"/>
-          <w:szCs w:val="24"/>
-        </w:rPr>
-        <w:t>Challen</w:t>
-      </w:r>
-      <w:proofErr w:type="spellEnd"/>
-      <w:r>
-        <w:rPr>
-          <w:rFonts w:ascii="Times New Roman" w:hAnsi="Times New Roman" w:cs="Times New Roman"/>
-          <w:bCs/>
-          <w:sz w:val="24"/>
-          <w:szCs w:val="24"/>
-        </w:rPr>
-        <w:t xml:space="preserve"> of this semester.</w:t>
-      </w:r>
-    </w:p>
-    <w:p>
-      <w:pPr>
-        <w:spacing w:after="0"/>
-        <w:rPr>
-          <w:rFonts w:ascii="Times New Roman" w:hAnsi="Times New Roman" w:cs="Times New Roman"/>
-          <w:sz w:val="24"/>
-          <w:szCs w:val="24"/>
-        </w:rPr>
-      </w:pPr>
-    </w:p>
-    <w:p>
-      <w:pPr>
-        <w:spacing w:after="0"/>
-        <w:rPr>
-          <w:rFonts w:ascii="Times New Roman" w:hAnsi="Times New Roman" w:cs="Times New Roman"/>
-          <w:sz w:val="24"/>
-          <w:szCs w:val="24"/>
-        </w:rPr>
-      </w:pPr>
       <w:bookmarkStart w:id="0" w:name="_GoBack"/>
       <w:bookmarkEnd w:id="0"/>
+    </w:p>
+    <w:p>
+      <w:pPr>
+        <w:spacing w:after="0"/>
+        <w:rPr>
+          <w:rFonts w:ascii="Times New Roman" w:hAnsi="Times New Roman" w:cs="Times New Roman"/>
+          <w:sz w:val="24"/>
+          <w:szCs w:val="24"/>
+        </w:rPr>
+      </w:pPr>
+      <w:r>
+        <w:rPr>
+          <w:rFonts w:ascii="Times New Roman" w:hAnsi="Times New Roman" w:cs="Times New Roman"/>
+          <w:sz w:val="24"/>
+          <w:szCs w:val="24"/>
+        </w:rPr>
+        <w:t>I’m </w:t>
+      </w:r>
+      <w:r>
+        <w:rPr>
+          <w:rFonts w:ascii="Times New Roman" w:hAnsi="Times New Roman" w:cs="Times New Roman"/>
+          <w:b/>
+          <w:bCs/>
+          <w:sz w:val="24"/>
+          <w:szCs w:val="24"/>
+        </w:rPr>
+        <w:t xml:space="preserve">Muhammad </w:t>
+      </w:r>
+      <w:r>
+        <w:rPr>
+          <w:rFonts w:ascii="Times New Roman" w:hAnsi="Times New Roman" w:cs="Times New Roman"/>
+          <w:b/>
+          <w:bCs/>
+          <w:sz w:val="24"/>
+          <w:szCs w:val="24"/>
+        </w:rPr>
+        <w:t>Fahad</w:t>
+      </w:r>
+      <w:r>
+        <w:rPr>
+          <w:rFonts w:ascii="Times New Roman" w:hAnsi="Times New Roman" w:cs="Times New Roman"/>
+          <w:b/>
+          <w:bCs/>
+          <w:sz w:val="24"/>
+          <w:szCs w:val="24"/>
+        </w:rPr>
+        <w:t xml:space="preserve"> S/o Haji Muhammad Yahya</w:t>
+      </w:r>
+      <w:r>
+        <w:rPr>
+          <w:rFonts w:ascii="Times New Roman" w:hAnsi="Times New Roman" w:cs="Times New Roman"/>
+          <w:b/>
+          <w:bCs/>
+          <w:sz w:val="24"/>
+          <w:szCs w:val="24"/>
+        </w:rPr>
+        <w:t xml:space="preserve"> </w:t>
+      </w:r>
+      <w:proofErr w:type="spellStart"/>
+      <w:r>
+        <w:rPr>
+          <w:rFonts w:ascii="Times New Roman" w:hAnsi="Times New Roman" w:cs="Times New Roman"/>
+          <w:b/>
+          <w:sz w:val="24"/>
+          <w:szCs w:val="24"/>
+        </w:rPr>
+        <w:t>Ghanchi</w:t>
+      </w:r>
+      <w:proofErr w:type="spellEnd"/>
+      <w:r>
+        <w:rPr>
+          <w:rFonts w:ascii="Times New Roman" w:hAnsi="Times New Roman" w:cs="Times New Roman"/>
+          <w:b/>
+          <w:bCs/>
+          <w:sz w:val="24"/>
+          <w:szCs w:val="24"/>
+        </w:rPr>
+        <w:t> </w:t>
+      </w:r>
+      <w:r>
+        <w:rPr>
+          <w:rFonts w:ascii="Times New Roman" w:hAnsi="Times New Roman" w:cs="Times New Roman"/>
+          <w:sz w:val="24"/>
+          <w:szCs w:val="24"/>
+        </w:rPr>
+        <w:t xml:space="preserve">member of Upleta Memon Jamat and </w:t>
+      </w:r>
+      <w:r>
+        <w:rPr>
+          <w:rFonts w:ascii="Times New Roman" w:hAnsi="Times New Roman" w:cs="Times New Roman"/>
+          <w:sz w:val="24"/>
+          <w:szCs w:val="24"/>
+        </w:rPr>
+        <w:t xml:space="preserve">I’m </w:t>
+      </w:r>
+      <w:r>
+        <w:rPr>
+          <w:rFonts w:ascii="Times New Roman" w:hAnsi="Times New Roman" w:cs="Times New Roman"/>
+          <w:sz w:val="24"/>
+          <w:szCs w:val="24"/>
+        </w:rPr>
+        <w:t>study</w:t>
+      </w:r>
+      <w:r>
+        <w:rPr>
+          <w:rFonts w:ascii="Times New Roman" w:hAnsi="Times New Roman" w:cs="Times New Roman"/>
+          <w:sz w:val="24"/>
+          <w:szCs w:val="24"/>
+        </w:rPr>
+        <w:t>ing</w:t>
+      </w:r>
+      <w:r>
+        <w:rPr>
+          <w:rFonts w:ascii="Times New Roman" w:hAnsi="Times New Roman" w:cs="Times New Roman"/>
+          <w:sz w:val="24"/>
+          <w:szCs w:val="24"/>
+        </w:rPr>
+        <w:t xml:space="preserve"> BSSE (Bachelor of Sc</w:t>
+      </w:r>
+      <w:r>
+        <w:rPr>
+          <w:rFonts w:ascii="Times New Roman" w:hAnsi="Times New Roman" w:cs="Times New Roman"/>
+          <w:sz w:val="24"/>
+          <w:szCs w:val="24"/>
+        </w:rPr>
+        <w:t xml:space="preserve">ience in Software Engineering) </w:t>
+      </w:r>
+      <w:r>
+        <w:rPr>
+          <w:rFonts w:ascii="Times New Roman" w:hAnsi="Times New Roman" w:cs="Times New Roman"/>
+          <w:sz w:val="24"/>
+          <w:szCs w:val="24"/>
+        </w:rPr>
+        <w:t>5</w:t>
+      </w:r>
+      <w:r>
+        <w:rPr>
+          <w:rFonts w:ascii="Times New Roman" w:hAnsi="Times New Roman" w:cs="Times New Roman"/>
+          <w:sz w:val="24"/>
+          <w:szCs w:val="24"/>
+        </w:rPr>
+        <w:t>th</w:t>
+      </w:r>
+      <w:r>
+        <w:rPr>
+          <w:rFonts w:ascii="Times New Roman" w:hAnsi="Times New Roman" w:cs="Times New Roman"/>
+          <w:sz w:val="24"/>
+          <w:szCs w:val="24"/>
+        </w:rPr>
+        <w:t xml:space="preserve"> semester at </w:t>
+      </w:r>
+      <w:r>
+        <w:rPr>
+          <w:rFonts w:ascii="Times New Roman" w:hAnsi="Times New Roman" w:cs="Times New Roman"/>
+          <w:b/>
+          <w:bCs/>
+          <w:sz w:val="24"/>
+          <w:szCs w:val="24"/>
+        </w:rPr>
+        <w:t>Muhammad Ali Jinnah University (MAJU).</w:t>
+      </w:r>
+      <w:r>
+        <w:rPr>
+          <w:rFonts w:ascii="Times New Roman" w:hAnsi="Times New Roman" w:cs="Times New Roman"/>
+          <w:b/>
+          <w:bCs/>
+          <w:sz w:val="24"/>
+          <w:szCs w:val="24"/>
+        </w:rPr>
+        <w:t xml:space="preserve"> </w:t>
+      </w:r>
+      <w:r>
+        <w:rPr>
+          <w:rFonts w:ascii="Times New Roman" w:hAnsi="Times New Roman" w:cs="Times New Roman"/>
+          <w:bCs/>
+          <w:sz w:val="24"/>
+          <w:szCs w:val="24"/>
+        </w:rPr>
+        <w:t>As</w:t>
+      </w:r>
+      <w:r>
+        <w:rPr>
+          <w:rFonts w:ascii="Times New Roman" w:hAnsi="Times New Roman" w:cs="Times New Roman"/>
+          <w:bCs/>
+          <w:sz w:val="24"/>
+          <w:szCs w:val="24"/>
+        </w:rPr>
+        <w:t xml:space="preserve"> I</w:t>
+      </w:r>
+      <w:r>
+        <w:rPr>
+          <w:rFonts w:ascii="Times New Roman" w:hAnsi="Times New Roman" w:cs="Times New Roman"/>
+          <w:bCs/>
+          <w:sz w:val="24"/>
+          <w:szCs w:val="24"/>
+        </w:rPr>
+        <w:t xml:space="preserve"> was</w:t>
+      </w:r>
+      <w:r>
+        <w:rPr>
+          <w:rFonts w:ascii="Times New Roman" w:hAnsi="Times New Roman" w:cs="Times New Roman"/>
+          <w:bCs/>
+          <w:sz w:val="24"/>
+          <w:szCs w:val="24"/>
+        </w:rPr>
+        <w:t xml:space="preserve"> requesting for a scholarship from Jamat same as I got in the last semester and due to such </w:t>
+      </w:r>
+      <w:r>
+        <w:rPr>
+          <w:rFonts w:ascii="Times New Roman" w:hAnsi="Times New Roman" w:cs="Times New Roman"/>
+          <w:bCs/>
+          <w:sz w:val="24"/>
+          <w:szCs w:val="24"/>
+        </w:rPr>
+        <w:t xml:space="preserve">scholarship </w:t>
+      </w:r>
+      <w:r>
+        <w:rPr>
+          <w:rFonts w:ascii="Times New Roman" w:hAnsi="Times New Roman" w:cs="Times New Roman"/>
+          <w:bCs/>
+          <w:sz w:val="24"/>
+          <w:szCs w:val="24"/>
+        </w:rPr>
+        <w:t>from Jamat I got 3.</w:t>
+      </w:r>
+      <w:r>
+        <w:rPr>
+          <w:rFonts w:ascii="Times New Roman" w:hAnsi="Times New Roman" w:cs="Times New Roman"/>
+          <w:bCs/>
+          <w:sz w:val="24"/>
+          <w:szCs w:val="24"/>
+        </w:rPr>
+        <w:t>38</w:t>
+      </w:r>
+      <w:r>
+        <w:rPr>
+          <w:rFonts w:ascii="Times New Roman" w:hAnsi="Times New Roman" w:cs="Times New Roman"/>
+          <w:bCs/>
+          <w:sz w:val="24"/>
+          <w:szCs w:val="24"/>
+        </w:rPr>
+        <w:t xml:space="preserve"> GPA in this semester and I’m again hoping the scholarship from jamat</w:t>
+      </w:r>
+      <w:r>
+        <w:rPr>
+          <w:rFonts w:ascii="Times New Roman" w:hAnsi="Times New Roman" w:cs="Times New Roman"/>
+          <w:bCs/>
+          <w:sz w:val="24"/>
+          <w:szCs w:val="24"/>
+        </w:rPr>
+        <w:t>. Here I’m attached the t</w:t>
+      </w:r>
+      <w:r>
+        <w:rPr>
+          <w:rFonts w:ascii="Times New Roman" w:hAnsi="Times New Roman" w:cs="Times New Roman"/>
+          <w:bCs/>
+          <w:sz w:val="24"/>
+          <w:szCs w:val="24"/>
+        </w:rPr>
+        <w:t>ranscript</w:t>
+      </w:r>
+      <w:r>
+        <w:rPr>
+          <w:rFonts w:ascii="Times New Roman" w:hAnsi="Times New Roman" w:cs="Times New Roman"/>
+          <w:bCs/>
+          <w:sz w:val="24"/>
+          <w:szCs w:val="24"/>
+        </w:rPr>
+        <w:t xml:space="preserve"> of the last semester and second is the Fee </w:t>
+      </w:r>
+      <w:proofErr w:type="spellStart"/>
+      <w:r>
+        <w:rPr>
+          <w:rFonts w:ascii="Times New Roman" w:hAnsi="Times New Roman" w:cs="Times New Roman"/>
+          <w:bCs/>
+          <w:sz w:val="24"/>
+          <w:szCs w:val="24"/>
+        </w:rPr>
+        <w:t>Challen</w:t>
+      </w:r>
+      <w:proofErr w:type="spellEnd"/>
+      <w:r>
+        <w:rPr>
+          <w:rFonts w:ascii="Times New Roman" w:hAnsi="Times New Roman" w:cs="Times New Roman"/>
+          <w:bCs/>
+          <w:sz w:val="24"/>
+          <w:szCs w:val="24"/>
+        </w:rPr>
+        <w:t xml:space="preserve"> of this semester.</w:t>
+      </w:r>
+    </w:p>
+    <w:p>
+      <w:pPr>
+        <w:spacing w:after="0"/>
+        <w:rPr>
+          <w:rFonts w:ascii="Times New Roman" w:hAnsi="Times New Roman" w:cs="Times New Roman"/>
+          <w:sz w:val="24"/>
+          <w:szCs w:val="24"/>
+        </w:rPr>
+      </w:pPr>
+    </w:p>
+    <w:p>
+      <w:pPr>
+        <w:spacing w:after="0"/>
+        <w:rPr>
+          <w:rFonts w:ascii="Times New Roman" w:hAnsi="Times New Roman" w:cs="Times New Roman"/>
+          <w:sz w:val="24"/>
+          <w:szCs w:val="24"/>
+        </w:rPr>
+      </w:pPr>
     </w:p>
     <w:p>
       <w:pPr>
@@ -1583,7 +1511,7 @@
 </file>
 
 <file path=customXml/itemProps1.xml><?xml version="1.0" encoding="utf-8"?>
-<ds:datastoreItem xmlns:ds="http://schemas.openxmlformats.org/officeDocument/2006/customXml" ds:itemID="{B1B30889-7116-43F9-95B7-4BBC452F8CD5}">
+<ds:datastoreItem xmlns:ds="http://schemas.openxmlformats.org/officeDocument/2006/customXml" ds:itemID="{3233763A-CF03-4289-BA83-4CC27DF84473}">
   <ds:schemaRefs>
     <ds:schemaRef ds:uri="http://schemas.openxmlformats.org/officeDocument/2006/bibliography"/>
   </ds:schemaRefs>

</xml_diff>